<commit_message>
added link to doc
</commit_message>
<xml_diff>
--- a/Home network chat server.docx
+++ b/Home network chat server.docx
@@ -37,6 +37,16 @@
       </w:r>
     </w:p>
     <w:p/>
+    <w:p>
+      <w:r>
+        <w:t>Good vid:</w:t>
+      </w:r>
+    </w:p>
+    <w:p>
+      <w:r>
+        <w:t>https://youtu.be/YwWfKitB8aA</w:t>
+      </w:r>
+    </w:p>
     <w:p/>
     <w:sectPr>
       <w:pgSz w:w="12240" w:h="15840"/>

</xml_diff>